<commit_message>
Removed blog page for now and updated resume
</commit_message>
<xml_diff>
--- a/static/portfolio/images/resume.docx
+++ b/static/portfolio/images/resume.docx
@@ -10,17 +10,17 @@
         <w:jc w:val="center"/>
         <w:rPr>
           <w:rFonts w:ascii="Times New Roman" w:cs="Times New Roman" w:hAnsi="Times New Roman" w:eastAsia="Times New Roman"/>
-          <w:sz w:val="28"/>
-          <w:szCs w:val="28"/>
-        </w:rPr>
-      </w:pPr>
-      <w:r>
-        <w:rPr>
-          <w:rFonts w:ascii="Times New Roman" w:hAnsi="Times New Roman"/>
-          <w:b w:val="1"/>
-          <w:bCs w:val="1"/>
-          <w:sz w:val="36"/>
-          <w:szCs w:val="36"/>
+          <w:sz w:val="38"/>
+          <w:szCs w:val="38"/>
+        </w:rPr>
+      </w:pPr>
+      <w:r>
+        <w:rPr>
+          <w:rFonts w:ascii="Times New Roman" w:hAnsi="Times New Roman"/>
+          <w:b w:val="1"/>
+          <w:bCs w:val="1"/>
+          <w:sz w:val="38"/>
+          <w:szCs w:val="38"/>
           <w:rtl w:val="0"/>
           <w:lang w:val="en-US"/>
         </w:rPr>
@@ -30,45 +30,22 @@
     <w:p>
       <w:pPr>
         <w:pStyle w:val="Body"/>
-        <w:pBdr>
-          <w:top w:val="nil"/>
-          <w:left w:val="nil"/>
-          <w:bottom w:val="single" w:color="000000" w:sz="12" w:space="0" w:shadow="0" w:frame="0"/>
-          <w:right w:val="nil"/>
-        </w:pBdr>
         <w:spacing w:after="0" w:line="240" w:lineRule="auto"/>
         <w:jc w:val="center"/>
         <w:rPr>
           <w:rFonts w:ascii="Times New Roman" w:cs="Times New Roman" w:hAnsi="Times New Roman" w:eastAsia="Times New Roman"/>
-          <w:spacing w:val="0"/>
-        </w:rPr>
-      </w:pPr>
-      <w:r>
-        <w:rPr>
-          <w:rFonts w:ascii="Times New Roman" w:hAnsi="Times New Roman"/>
           <w:position w:val="-2"/>
-          <w:rtl w:val="0"/>
-          <w:lang w:val="en-US"/>
-        </w:rPr>
-        <w:t xml:space="preserve">3140 Dyer St. #5253 Dallas, TX  </w:t>
-      </w:r>
-      <w:r>
-        <w:rPr>
-          <w:rFonts w:ascii="Times New Roman" w:hAnsi="Times New Roman" w:hint="default"/>
+          <w:lang w:val="en-US"/>
+        </w:rPr>
+      </w:pPr>
+      <w:r>
+        <w:rPr>
+          <w:rFonts w:ascii="Times New Roman" w:hAnsi="Times New Roman"/>
           <w:position w:val="-2"/>
           <w:rtl w:val="0"/>
           <w:lang w:val="en-US"/>
         </w:rPr>
-        <w:t>·</w:t>
-      </w:r>
-      <w:r>
-        <w:rPr>
-          <w:rFonts w:ascii="Times New Roman" w:hAnsi="Times New Roman"/>
-          <w:position w:val="-2"/>
-          <w:rtl w:val="0"/>
-          <w:lang w:val="en-US"/>
-        </w:rPr>
-        <w:t xml:space="preserve"> apreston@smu.edu</w:t>
+        <w:t>apreston@smu.edu</w:t>
       </w:r>
       <w:r>
         <w:rPr>
@@ -82,30 +59,24 @@
       </w:r>
       <w:r>
         <w:rPr>
-          <w:rFonts w:ascii="Times New Roman" w:hAnsi="Times New Roman" w:hint="default"/>
+          <w:rtl w:val="0"/>
+        </w:rPr>
+        <w:t xml:space="preserve">| </w:t>
+      </w:r>
+      <w:r>
+        <w:rPr>
+          <w:rFonts w:ascii="Times New Roman" w:hAnsi="Times New Roman"/>
           <w:position w:val="-2"/>
           <w:rtl w:val="0"/>
           <w:lang w:val="en-US"/>
         </w:rPr>
-        <w:t>·</w:t>
-      </w:r>
-      <w:r>
-        <w:rPr>
-          <w:rFonts w:ascii="Times New Roman" w:hAnsi="Times New Roman"/>
-          <w:position w:val="-2"/>
-          <w:rtl w:val="0"/>
-          <w:lang w:val="en-US"/>
-        </w:rPr>
         <w:t xml:space="preserve"> 321-749-2467 </w:t>
       </w:r>
       <w:r>
         <w:rPr>
-          <w:rFonts w:ascii="Times New Roman" w:hAnsi="Times New Roman" w:hint="default"/>
-          <w:position w:val="-2"/>
-          <w:rtl w:val="0"/>
-          <w:lang w:val="en-US"/>
-        </w:rPr>
-        <w:t>·</w:t>
+          <w:rtl w:val="0"/>
+        </w:rPr>
+        <w:t xml:space="preserve">| </w:t>
       </w:r>
       <w:r>
         <w:rPr>
@@ -166,20 +137,17 @@
       </w:r>
       <w:r>
         <w:rPr>
-          <w:rFonts w:ascii="Times New Roman" w:hAnsi="Times New Roman" w:hint="default"/>
+          <w:rtl w:val="0"/>
+        </w:rPr>
+        <w:t xml:space="preserve">| </w:t>
+      </w:r>
+      <w:r>
+        <w:rPr>
+          <w:rFonts w:ascii="Times New Roman" w:hAnsi="Times New Roman"/>
           <w:position w:val="-2"/>
           <w:rtl w:val="0"/>
           <w:lang w:val="en-US"/>
         </w:rPr>
-        <w:t>·</w:t>
-      </w:r>
-      <w:r>
-        <w:rPr>
-          <w:rFonts w:ascii="Times New Roman" w:hAnsi="Times New Roman"/>
-          <w:position w:val="-2"/>
-          <w:rtl w:val="0"/>
-          <w:lang w:val="en-US"/>
-        </w:rPr>
         <w:t xml:space="preserve"> </w:t>
       </w:r>
       <w:r>
@@ -206,7 +174,7 @@
           <w:rtl w:val="0"/>
           <w:lang w:val="en-US"/>
         </w:rPr>
-        <w:t>Personal Site</w:t>
+        <w:t>Portfolio Site</w:t>
       </w:r>
       <w:r>
         <w:rPr/>
@@ -232,12 +200,9 @@
       </w:r>
       <w:r>
         <w:rPr>
-          <w:rFonts w:ascii="Times New Roman" w:hAnsi="Times New Roman" w:hint="default"/>
-          <w:position w:val="-2"/>
-          <w:rtl w:val="0"/>
-          <w:lang w:val="en-US"/>
-        </w:rPr>
-        <w:t>·</w:t>
+          <w:rtl w:val="0"/>
+        </w:rPr>
+        <w:t>|</w:t>
       </w:r>
       <w:r>
         <w:rPr>
@@ -287,6 +252,17 @@
         </w:rPr>
         <w:t xml:space="preserve"> </w:t>
       </w:r>
+    </w:p>
+    <w:p>
+      <w:pPr>
+        <w:pStyle w:val="Body"/>
+        <w:spacing w:after="0" w:line="240" w:lineRule="auto"/>
+        <w:jc w:val="center"/>
+        <w:rPr>
+          <w:rFonts w:ascii="Times New Roman" w:cs="Times New Roman" w:hAnsi="Times New Roman" w:eastAsia="Times New Roman"/>
+          <w:spacing w:val="0"/>
+        </w:rPr>
+      </w:pPr>
     </w:p>
     <w:p>
       <w:pPr>
@@ -307,7 +283,9 @@
           <w:rFonts w:ascii="Times New Roman" w:hAnsi="Times New Roman"/>
           <w:b w:val="1"/>
           <w:bCs w:val="1"/>
-          <w:spacing w:val="0"/>
+          <w:spacing w:val="-1"/>
+          <w:sz w:val="24"/>
+          <w:szCs w:val="24"/>
           <w:rtl w:val="0"/>
         </w:rPr>
         <w:t>E</w:t>
@@ -317,7 +295,9 @@
           <w:rFonts w:ascii="Times New Roman" w:hAnsi="Times New Roman"/>
           <w:b w:val="1"/>
           <w:bCs w:val="1"/>
-          <w:spacing w:val="0"/>
+          <w:spacing w:val="-1"/>
+          <w:sz w:val="24"/>
+          <w:szCs w:val="24"/>
           <w:rtl w:val="0"/>
           <w:lang w:val="en-US"/>
         </w:rPr>
@@ -390,6 +370,8 @@
       <w:r>
         <w:rPr>
           <w:rFonts w:ascii="Times New Roman" w:hAnsi="Times New Roman"/>
+          <w:b w:val="1"/>
+          <w:bCs w:val="1"/>
           <w:spacing w:val="0"/>
           <w:rtl w:val="0"/>
         </w:rPr>
@@ -398,6 +380,8 @@
       <w:r>
         <w:rPr>
           <w:rFonts w:ascii="Times New Roman" w:hAnsi="Times New Roman"/>
+          <w:b w:val="1"/>
+          <w:bCs w:val="1"/>
           <w:rtl w:val="0"/>
         </w:rPr>
         <w:t>y</w:t>
@@ -405,6 +389,8 @@
       <w:r>
         <w:rPr>
           <w:rFonts w:ascii="Times New Roman" w:hAnsi="Times New Roman"/>
+          <w:b w:val="1"/>
+          <w:bCs w:val="1"/>
           <w:spacing w:val="0"/>
           <w:rtl w:val="0"/>
         </w:rPr>
@@ -413,6 +399,8 @@
       <w:r>
         <w:rPr>
           <w:rFonts w:ascii="Times New Roman" w:hAnsi="Times New Roman"/>
+          <w:b w:val="1"/>
+          <w:bCs w:val="1"/>
           <w:rtl w:val="0"/>
         </w:rPr>
         <w:t>20</w:t>
@@ -420,6 +408,8 @@
       <w:r>
         <w:rPr>
           <w:rFonts w:ascii="Times New Roman" w:hAnsi="Times New Roman"/>
+          <w:b w:val="1"/>
+          <w:bCs w:val="1"/>
           <w:rtl w:val="0"/>
           <w:lang w:val="en-US"/>
         </w:rPr>
@@ -428,11 +418,22 @@
       <w:r>
         <w:rPr>
           <w:rFonts w:ascii="Times New Roman" w:hAnsi="Times New Roman"/>
-          <w:i w:val="1"/>
-          <w:iCs w:val="1"/>
-          <w:rtl w:val="0"/>
-        </w:rPr>
-        <w:t xml:space="preserve">                                                       </w:t>
+          <w:b w:val="1"/>
+          <w:bCs w:val="1"/>
+          <w:i w:val="1"/>
+          <w:iCs w:val="1"/>
+          <w:rtl w:val="0"/>
+        </w:rPr>
+        <w:t xml:space="preserve">   </w:t>
+      </w:r>
+      <w:r>
+        <w:rPr>
+          <w:rFonts w:ascii="Times New Roman" w:hAnsi="Times New Roman"/>
+          <w:i w:val="1"/>
+          <w:iCs w:val="1"/>
+          <w:rtl w:val="0"/>
+        </w:rPr>
+        <w:t xml:space="preserve">                                                    </w:t>
       </w:r>
     </w:p>
     <w:p>
@@ -584,7 +585,23 @@
           <w:rtl w:val="0"/>
           <w:lang w:val="en-US"/>
         </w:rPr>
-        <w:t>Relevant Coursework: Algorithms, Data Structures, Software Engineering, Database Concepts, Assembly, Digital Logic Design, Physics</w:t>
+        <w:t xml:space="preserve">Coursework: Algorithms, Data Structures, Software Engineering, Databases, </w:t>
+      </w:r>
+      <w:r>
+        <w:rPr>
+          <w:rFonts w:ascii="Times New Roman" w:hAnsi="Times New Roman"/>
+          <w:rtl w:val="0"/>
+          <w:lang w:val="en-US"/>
+        </w:rPr>
+        <w:t>Discrete Math</w:t>
+      </w:r>
+      <w:r>
+        <w:rPr>
+          <w:rFonts w:ascii="Times New Roman" w:hAnsi="Times New Roman"/>
+          <w:rtl w:val="0"/>
+          <w:lang w:val="en-US"/>
+        </w:rPr>
+        <w:t>, Assembly</w:t>
       </w:r>
     </w:p>
     <w:p>
@@ -727,15 +744,7 @@
         <w:tab/>
         <w:t xml:space="preserve">         </w:t>
         <w:tab/>
-        <w:t xml:space="preserve">           </w:t>
-      </w:r>
-      <w:r>
-        <w:rPr>
-          <w:rFonts w:ascii="Times New Roman" w:hAnsi="Times New Roman"/>
-          <w:rtl w:val="0"/>
-          <w:lang w:val="en-US"/>
-        </w:rPr>
-        <w:t>Dallas, TX</w:t>
+        <w:t xml:space="preserve">          Dallas, TX</w:t>
       </w:r>
     </w:p>
     <w:p>
@@ -755,7 +764,7 @@
           <w:rtl w:val="0"/>
           <w:lang w:val="en-US"/>
         </w:rPr>
-        <w:t>Research Assistant</w:t>
+        <w:t>Undergraduate Researcher</w:t>
       </w:r>
       <w:r>
         <w:rPr>
@@ -786,30 +795,34 @@
           <w:iCs w:val="1"/>
           <w:rtl w:val="0"/>
         </w:rPr>
-        <w:t xml:space="preserve">                                             </w:t>
-      </w:r>
-      <w:r>
-        <w:rPr>
-          <w:rFonts w:ascii="Times New Roman" w:hAnsi="Times New Roman"/>
-          <w:i w:val="1"/>
-          <w:iCs w:val="1"/>
-          <w:rtl w:val="0"/>
-          <w:lang w:val="en-US"/>
-        </w:rPr>
-        <w:t xml:space="preserve">  </w:t>
-      </w:r>
-      <w:r>
-        <w:rPr>
-          <w:rFonts w:ascii="Times New Roman" w:hAnsi="Times New Roman"/>
+        <w:t xml:space="preserve">                                     </w:t>
+      </w:r>
+      <w:r>
+        <w:rPr>
+          <w:rFonts w:ascii="Times New Roman" w:hAnsi="Times New Roman"/>
+          <w:i w:val="1"/>
+          <w:iCs w:val="1"/>
+          <w:rtl w:val="0"/>
+          <w:lang w:val="en-US"/>
+        </w:rPr>
+        <w:t xml:space="preserve"> </w:t>
+      </w:r>
+      <w:r>
+        <w:rPr>
+          <w:rFonts w:ascii="Times New Roman" w:hAnsi="Times New Roman"/>
+          <w:i w:val="1"/>
+          <w:iCs w:val="1"/>
           <w:spacing w:val="0"/>
           <w:rtl w:val="0"/>
           <w:lang w:val="en-US"/>
         </w:rPr>
-        <w:t xml:space="preserve">August 2020 - </w:t>
-      </w:r>
-      <w:r>
-        <w:rPr>
-          <w:rFonts w:ascii="Times New Roman" w:hAnsi="Times New Roman"/>
+        <w:t xml:space="preserve">Aug. 2020 - </w:t>
+      </w:r>
+      <w:r>
+        <w:rPr>
+          <w:rFonts w:ascii="Times New Roman" w:hAnsi="Times New Roman"/>
+          <w:i w:val="1"/>
+          <w:iCs w:val="1"/>
           <w:spacing w:val="0"/>
           <w:rtl w:val="0"/>
           <w:lang w:val="en-US"/>
@@ -857,7 +870,39 @@
           <w:rtl w:val="0"/>
           <w:lang w:val="en-US"/>
         </w:rPr>
-        <w:t>mplementing a Neural Network, using TensorFlow and Scikit-learn, on a Field-programmable gate array to perform jet flavor tagging</w:t>
+        <w:t xml:space="preserve">mplementing a </w:t>
+      </w:r>
+      <w:r>
+        <w:rPr>
+          <w:rFonts w:ascii="Times New Roman" w:hAnsi="Times New Roman"/>
+          <w:rtl w:val="0"/>
+          <w:lang w:val="en-US"/>
+        </w:rPr>
+        <w:t>Convolutional n</w:t>
+      </w:r>
+      <w:r>
+        <w:rPr>
+          <w:rFonts w:ascii="Times New Roman" w:hAnsi="Times New Roman"/>
+          <w:rtl w:val="0"/>
+          <w:lang w:val="en-US"/>
+        </w:rPr>
+        <w:t xml:space="preserve">eural </w:t>
+      </w:r>
+      <w:r>
+        <w:rPr>
+          <w:rFonts w:ascii="Times New Roman" w:hAnsi="Times New Roman"/>
+          <w:rtl w:val="0"/>
+          <w:lang w:val="en-US"/>
+        </w:rPr>
+        <w:t>n</w:t>
+      </w:r>
+      <w:r>
+        <w:rPr>
+          <w:rFonts w:ascii="Times New Roman" w:hAnsi="Times New Roman"/>
+          <w:rtl w:val="0"/>
+          <w:lang w:val="en-US"/>
+        </w:rPr>
+        <w:t>etwork, using TensorFlow and Scikit-learn, on a Field-programmable gate array to perform jet flavor tagging</w:t>
       </w:r>
       <w:r>
         <w:rPr>
@@ -1028,15 +1073,7 @@
         <w:tab/>
         <w:t xml:space="preserve">         </w:t>
         <w:tab/>
-        <w:t xml:space="preserve">           </w:t>
-      </w:r>
-      <w:r>
-        <w:rPr>
-          <w:rFonts w:ascii="Times New Roman" w:hAnsi="Times New Roman"/>
-          <w:rtl w:val="0"/>
-          <w:lang w:val="en-US"/>
-        </w:rPr>
-        <w:t>Dallas, TX</w:t>
+        <w:t xml:space="preserve">          Dallas, TX</w:t>
       </w:r>
     </w:p>
     <w:p>
@@ -1098,20 +1135,24 @@
           <w:rtl w:val="0"/>
           <w:lang w:val="en-US"/>
         </w:rPr>
-        <w:t xml:space="preserve">  </w:t>
-      </w:r>
-      <w:r>
-        <w:rPr>
-          <w:rFonts w:ascii="Times New Roman" w:hAnsi="Times New Roman"/>
+        <w:t xml:space="preserve">      </w:t>
+      </w:r>
+      <w:r>
+        <w:rPr>
+          <w:rFonts w:ascii="Times New Roman" w:hAnsi="Times New Roman"/>
+          <w:i w:val="1"/>
+          <w:iCs w:val="1"/>
           <w:spacing w:val="0"/>
           <w:rtl w:val="0"/>
           <w:lang w:val="en-US"/>
         </w:rPr>
-        <w:t xml:space="preserve">August 2020 - </w:t>
-      </w:r>
-      <w:r>
-        <w:rPr>
-          <w:rFonts w:ascii="Times New Roman" w:hAnsi="Times New Roman"/>
+        <w:t xml:space="preserve">Aug. 2020 - </w:t>
+      </w:r>
+      <w:r>
+        <w:rPr>
+          <w:rFonts w:ascii="Times New Roman" w:hAnsi="Times New Roman"/>
+          <w:i w:val="1"/>
+          <w:iCs w:val="1"/>
           <w:spacing w:val="0"/>
           <w:rtl w:val="0"/>
           <w:lang w:val="en-US"/>
@@ -1151,7 +1192,7 @@
           <w:rtl w:val="0"/>
           <w:lang w:val="en-US"/>
         </w:rPr>
-        <w:t>Taught and Accessed various introductory labs and programming assignments for over 100+ undergraduate students. (Principles of Computer Science, Programming Concepts)</w:t>
+        <w:t>Teaching and Assessing various introductory labs and programming assignments for over 100+ undergraduate students. (Principles of Computer Science, Programming Concepts)</w:t>
       </w:r>
     </w:p>
     <w:p>
@@ -1187,6 +1228,8 @@
         <w:ind w:left="116" w:firstLine="0"/>
         <w:rPr>
           <w:rFonts w:ascii="Times New Roman" w:cs="Times New Roman" w:hAnsi="Times New Roman" w:eastAsia="Times New Roman"/>
+          <w:b w:val="1"/>
+          <w:bCs w:val="1"/>
         </w:rPr>
       </w:pPr>
       <w:r>
@@ -1222,15 +1265,7 @@
         <w:tab/>
         <w:t xml:space="preserve">         </w:t>
         <w:tab/>
-        <w:t xml:space="preserve">    </w:t>
-      </w:r>
-      <w:r>
-        <w:rPr>
-          <w:rFonts w:ascii="Times New Roman" w:hAnsi="Times New Roman"/>
-          <w:rtl w:val="0"/>
-          <w:lang w:val="en-US"/>
-        </w:rPr>
-        <w:t>Melbourne, FL</w:t>
+        <w:t xml:space="preserve">   Melbourne, FL</w:t>
       </w:r>
     </w:p>
     <w:p>
@@ -1297,15 +1332,29 @@
       <w:r>
         <w:rPr>
           <w:rFonts w:ascii="Times New Roman" w:hAnsi="Times New Roman"/>
+          <w:i w:val="1"/>
+          <w:iCs w:val="1"/>
+          <w:rtl w:val="0"/>
+          <w:lang w:val="en-US"/>
+        </w:rPr>
+        <w:t xml:space="preserve"> </w:t>
+      </w:r>
+      <w:r>
+        <w:rPr>
+          <w:rFonts w:ascii="Times New Roman" w:hAnsi="Times New Roman"/>
+          <w:i w:val="1"/>
+          <w:iCs w:val="1"/>
           <w:spacing w:val="0"/>
           <w:rtl w:val="0"/>
           <w:lang w:val="en-US"/>
         </w:rPr>
-        <w:t xml:space="preserve">May 2019 - </w:t>
-      </w:r>
-      <w:r>
-        <w:rPr>
-          <w:rFonts w:ascii="Times New Roman" w:hAnsi="Times New Roman"/>
+        <w:t xml:space="preserve">May 2020 - </w:t>
+      </w:r>
+      <w:r>
+        <w:rPr>
+          <w:rFonts w:ascii="Times New Roman" w:hAnsi="Times New Roman"/>
+          <w:i w:val="1"/>
+          <w:iCs w:val="1"/>
           <w:spacing w:val="0"/>
           <w:rtl w:val="0"/>
         </w:rPr>
@@ -1314,15 +1363,19 @@
       <w:r>
         <w:rPr>
           <w:rFonts w:ascii="Times New Roman" w:hAnsi="Times New Roman"/>
+          <w:i w:val="1"/>
+          <w:iCs w:val="1"/>
           <w:spacing w:val="0"/>
           <w:rtl w:val="0"/>
           <w:lang w:val="en-US"/>
         </w:rPr>
-        <w:t xml:space="preserve">June </w:t>
-      </w:r>
-      <w:r>
-        <w:rPr>
-          <w:rFonts w:ascii="Times New Roman" w:hAnsi="Times New Roman"/>
+        <w:t xml:space="preserve">Jun. </w:t>
+      </w:r>
+      <w:r>
+        <w:rPr>
+          <w:rFonts w:ascii="Times New Roman" w:hAnsi="Times New Roman"/>
+          <w:i w:val="1"/>
+          <w:iCs w:val="1"/>
           <w:rtl w:val="0"/>
         </w:rPr>
         <w:t>201</w:t>
@@ -1330,6 +1383,8 @@
       <w:r>
         <w:rPr>
           <w:rFonts w:ascii="Times New Roman" w:hAnsi="Times New Roman"/>
+          <w:i w:val="1"/>
+          <w:iCs w:val="1"/>
           <w:rtl w:val="0"/>
           <w:lang w:val="en-US"/>
         </w:rPr>
@@ -1368,7 +1423,7 @@
           <w:rtl w:val="0"/>
           <w:lang w:val="en-US"/>
         </w:rPr>
-        <w:t xml:space="preserve">Created novel Python micro-service to automatically find the nearest weather station (including redundancy checking when data was not available) </w:t>
+        <w:t>Created novel Python micro-service to automatically find the nearest weather station (including redundancy checking when data was not available)</w:t>
       </w:r>
     </w:p>
     <w:p>
@@ -1394,7 +1449,55 @@
           <w:rtl w:val="0"/>
           <w:lang w:val="en-US"/>
         </w:rPr>
-        <w:t>Fetched weather data from government API based on plane crash date and location resulting in an Excel report that was used to aid accident data in creating visualizations</w:t>
+        <w:t>Fetched weather data from government API based on plane crash date and location to populate an Excel</w:t>
+      </w:r>
+      <w:r>
+        <w:rPr>
+          <w:rFonts w:ascii="Times New Roman" w:hAnsi="Times New Roman"/>
+          <w:rtl w:val="0"/>
+          <w:lang w:val="en-US"/>
+        </w:rPr>
+        <w:t xml:space="preserve"> </w:t>
+      </w:r>
+      <w:r>
+        <w:rPr>
+          <w:rFonts w:ascii="Times New Roman" w:hAnsi="Times New Roman"/>
+          <w:rtl w:val="0"/>
+          <w:lang w:val="en-US"/>
+        </w:rPr>
+        <w:t xml:space="preserve">report that </w:t>
+      </w:r>
+      <w:r>
+        <w:rPr>
+          <w:rFonts w:ascii="Times New Roman" w:hAnsi="Times New Roman"/>
+          <w:rtl w:val="0"/>
+          <w:lang w:val="en-US"/>
+        </w:rPr>
+        <w:t xml:space="preserve">aided in </w:t>
+      </w:r>
+      <w:r>
+        <w:rPr>
+          <w:rFonts w:ascii="Times New Roman" w:hAnsi="Times New Roman"/>
+          <w:rtl w:val="0"/>
+          <w:lang w:val="en-US"/>
+        </w:rPr>
+        <w:t>visualiz</w:t>
+      </w:r>
+      <w:r>
+        <w:rPr>
+          <w:rFonts w:ascii="Times New Roman" w:hAnsi="Times New Roman"/>
+          <w:rtl w:val="0"/>
+          <w:lang w:val="en-US"/>
+        </w:rPr>
+        <w:t>ation of</w:t>
+      </w:r>
+      <w:r>
+        <w:rPr>
+          <w:rFonts w:ascii="Times New Roman" w:hAnsi="Times New Roman"/>
+          <w:rtl w:val="0"/>
+          <w:lang w:val="en-US"/>
+        </w:rPr>
+        <w:t xml:space="preserve"> accident data</w:t>
       </w:r>
     </w:p>
     <w:p>
@@ -1402,7 +1505,7 @@
         <w:pStyle w:val="List Paragraph"/>
         <w:numPr>
           <w:ilvl w:val="0"/>
-          <w:numId w:val="4"/>
+          <w:numId w:val="5"/>
         </w:numPr>
         <w:bidi w:val="0"/>
         <w:spacing w:before="3" w:after="0" w:line="252" w:lineRule="exact"/>
@@ -1420,7 +1523,7 @@
           <w:rtl w:val="0"/>
           <w:lang w:val="en-US"/>
         </w:rPr>
-        <w:t>Performed data cleanup in Python to increase the quality of weather station data by removing fuzzy duplicates, removing unnecessary columns, and manipulating data when needed</w:t>
+        <w:t>Performed data cleanup in Python to increase the quality of weather station data by removing fuzzy duplicates, deleting unnecessary columns, and manipulating data when needed</w:t>
       </w:r>
     </w:p>
     <w:p>
@@ -1450,15 +1553,19 @@
           <w:rFonts w:ascii="Times New Roman" w:cs="Times New Roman" w:hAnsi="Times New Roman" w:eastAsia="Times New Roman"/>
           <w:b w:val="1"/>
           <w:bCs w:val="1"/>
-          <w:spacing w:val="0"/>
-        </w:rPr>
-      </w:pPr>
-      <w:r>
-        <w:rPr>
-          <w:rFonts w:ascii="Times New Roman" w:hAnsi="Times New Roman"/>
-          <w:b w:val="1"/>
-          <w:bCs w:val="1"/>
-          <w:spacing w:val="0"/>
+          <w:spacing w:val="-1"/>
+          <w:sz w:val="24"/>
+          <w:szCs w:val="24"/>
+        </w:rPr>
+      </w:pPr>
+      <w:r>
+        <w:rPr>
+          <w:rFonts w:ascii="Times New Roman" w:hAnsi="Times New Roman"/>
+          <w:b w:val="1"/>
+          <w:bCs w:val="1"/>
+          <w:spacing w:val="-1"/>
+          <w:sz w:val="24"/>
+          <w:szCs w:val="24"/>
           <w:rtl w:val="0"/>
           <w:lang w:val="en-US"/>
         </w:rPr>
@@ -1469,11 +1576,13 @@
           <w:rFonts w:ascii="Times New Roman" w:hAnsi="Times New Roman"/>
           <w:b w:val="1"/>
           <w:bCs w:val="1"/>
-          <w:spacing w:val="0"/>
-          <w:rtl w:val="0"/>
-          <w:lang w:val="en-US"/>
-        </w:rPr>
-        <w:t xml:space="preserve">Projects (portfolio: </w:t>
+          <w:spacing w:val="-1"/>
+          <w:sz w:val="24"/>
+          <w:szCs w:val="24"/>
+          <w:rtl w:val="0"/>
+          <w:lang w:val="en-US"/>
+        </w:rPr>
+        <w:t xml:space="preserve">Projects (Portfolio: </w:t>
       </w:r>
       <w:r>
         <w:rPr>
@@ -1481,7 +1590,9 @@
           <w:rFonts w:ascii="Times New Roman" w:cs="Times New Roman" w:hAnsi="Times New Roman" w:eastAsia="Times New Roman"/>
           <w:b w:val="1"/>
           <w:bCs w:val="1"/>
-          <w:spacing w:val="0"/>
+          <w:spacing w:val="-1"/>
+          <w:sz w:val="24"/>
+          <w:szCs w:val="24"/>
         </w:rPr>
         <w:fldChar w:fldCharType="begin" w:fldLock="0"/>
       </w:r>
@@ -1491,7 +1602,9 @@
           <w:rFonts w:ascii="Times New Roman" w:cs="Times New Roman" w:hAnsi="Times New Roman" w:eastAsia="Times New Roman"/>
           <w:b w:val="1"/>
           <w:bCs w:val="1"/>
-          <w:spacing w:val="0"/>
+          <w:spacing w:val="-1"/>
+          <w:sz w:val="24"/>
+          <w:szCs w:val="24"/>
         </w:rPr>
         <w:instrText xml:space="preserve"> HYPERLINK "https://alexpreston.org/portfolio/"</w:instrText>
       </w:r>
@@ -1501,7 +1614,9 @@
           <w:rFonts w:ascii="Times New Roman" w:cs="Times New Roman" w:hAnsi="Times New Roman" w:eastAsia="Times New Roman"/>
           <w:b w:val="1"/>
           <w:bCs w:val="1"/>
-          <w:spacing w:val="0"/>
+          <w:spacing w:val="-1"/>
+          <w:sz w:val="24"/>
+          <w:szCs w:val="24"/>
         </w:rPr>
         <w:fldChar w:fldCharType="separate" w:fldLock="0"/>
       </w:r>
@@ -1511,7 +1626,9 @@
           <w:rFonts w:ascii="Times New Roman" w:hAnsi="Times New Roman"/>
           <w:b w:val="1"/>
           <w:bCs w:val="1"/>
-          <w:spacing w:val="0"/>
+          <w:spacing w:val="-1"/>
+          <w:sz w:val="24"/>
+          <w:szCs w:val="24"/>
           <w:rtl w:val="0"/>
           <w:lang w:val="en-US"/>
         </w:rPr>
@@ -1522,7 +1639,9 @@
           <w:rFonts w:ascii="Times New Roman" w:cs="Times New Roman" w:hAnsi="Times New Roman" w:eastAsia="Times New Roman"/>
           <w:b w:val="1"/>
           <w:bCs w:val="1"/>
-          <w:spacing w:val="0"/>
+          <w:spacing w:val="-1"/>
+          <w:sz w:val="24"/>
+          <w:szCs w:val="24"/>
         </w:rPr>
         <w:fldChar w:fldCharType="end" w:fldLock="0"/>
       </w:r>
@@ -1531,7 +1650,9 @@
           <w:rFonts w:ascii="Times New Roman" w:hAnsi="Times New Roman"/>
           <w:b w:val="1"/>
           <w:bCs w:val="1"/>
-          <w:spacing w:val="0"/>
+          <w:spacing w:val="-1"/>
+          <w:sz w:val="24"/>
+          <w:szCs w:val="24"/>
           <w:rtl w:val="0"/>
           <w:lang w:val="en-US"/>
         </w:rPr>
@@ -1545,6 +1666,8 @@
         <w:ind w:left="116" w:firstLine="0"/>
         <w:rPr>
           <w:rFonts w:ascii="Times New Roman" w:cs="Times New Roman" w:hAnsi="Times New Roman" w:eastAsia="Times New Roman"/>
+          <w:b w:val="1"/>
+          <w:bCs w:val="1"/>
         </w:rPr>
       </w:pPr>
       <w:r>
@@ -1580,15 +1703,7 @@
         <w:tab/>
         <w:t xml:space="preserve">         </w:t>
         <w:tab/>
-        <w:t xml:space="preserve">           </w:t>
-      </w:r>
-      <w:r>
-        <w:rPr>
-          <w:rFonts w:ascii="Times New Roman" w:hAnsi="Times New Roman"/>
-          <w:rtl w:val="0"/>
-          <w:lang w:val="en-US"/>
-        </w:rPr>
-        <w:t>Dallas, TX</w:t>
+        <w:t xml:space="preserve">          Dallas, TX</w:t>
       </w:r>
     </w:p>
     <w:p>
@@ -1608,7 +1723,15 @@
           <w:rtl w:val="0"/>
           <w:lang w:val="en-US"/>
         </w:rPr>
-        <w:t>Personal Project</w:t>
+        <w:t>Independent Project</w:t>
+      </w:r>
+      <w:r>
+        <w:rPr>
+          <w:rFonts w:ascii="Times New Roman" w:cs="Times New Roman" w:hAnsi="Times New Roman" w:eastAsia="Times New Roman"/>
+          <w:i w:val="1"/>
+          <w:iCs w:val="1"/>
+          <w:rtl w:val="0"/>
+        </w:rPr>
         <w:tab/>
         <w:tab/>
         <w:t xml:space="preserve">            </w:t>
@@ -1635,6 +1758,8 @@
       <w:r>
         <w:rPr>
           <w:rFonts w:ascii="Times New Roman" w:hAnsi="Times New Roman"/>
+          <w:i w:val="1"/>
+          <w:iCs w:val="1"/>
           <w:rtl w:val="0"/>
           <w:lang w:val="en-US"/>
         </w:rPr>
@@ -1655,7 +1780,7 @@
         <w:pStyle w:val="List Paragraph"/>
         <w:numPr>
           <w:ilvl w:val="0"/>
-          <w:numId w:val="6"/>
+          <w:numId w:val="7"/>
         </w:numPr>
         <w:bidi w:val="0"/>
         <w:spacing w:before="1" w:after="0" w:line="240" w:lineRule="auto"/>
@@ -1673,7 +1798,7 @@
           <w:rtl w:val="0"/>
           <w:lang w:val="en-US"/>
         </w:rPr>
-        <w:t xml:space="preserve">Designed and created a website in </w:t>
+        <w:t xml:space="preserve">Designing and creating a website in </w:t>
       </w:r>
       <w:r>
         <w:rPr>
@@ -1697,7 +1822,7 @@
         <w:pStyle w:val="List Paragraph"/>
         <w:numPr>
           <w:ilvl w:val="0"/>
-          <w:numId w:val="6"/>
+          <w:numId w:val="7"/>
         </w:numPr>
         <w:bidi w:val="0"/>
         <w:spacing w:before="1" w:after="0" w:line="240" w:lineRule="auto"/>
@@ -1715,7 +1840,7 @@
           <w:rtl w:val="0"/>
           <w:lang w:val="en-US"/>
         </w:rPr>
-        <w:t xml:space="preserve">Created database in </w:t>
+        <w:t xml:space="preserve">Creating database in </w:t>
       </w:r>
       <w:r>
         <w:rPr>
@@ -1739,7 +1864,7 @@
         <w:pStyle w:val="List Paragraph"/>
         <w:numPr>
           <w:ilvl w:val="0"/>
-          <w:numId w:val="6"/>
+          <w:numId w:val="7"/>
         </w:numPr>
         <w:bidi w:val="0"/>
         <w:spacing w:before="1" w:after="0" w:line="240" w:lineRule="auto"/>
@@ -1757,7 +1882,7 @@
           <w:rtl w:val="0"/>
           <w:lang w:val="en-US"/>
         </w:rPr>
-        <w:t>Implemented seven different e</w:t>
+        <w:t>Implementing 7 different e</w:t>
       </w:r>
       <w:r>
         <w:rPr>
@@ -1773,23 +1898,7 @@
           <w:rtl w:val="0"/>
           <w:lang w:val="en-US"/>
         </w:rPr>
-        <w:t xml:space="preserve"> summarization algorithms in </w:t>
-      </w:r>
-      <w:r>
-        <w:rPr>
-          <w:rFonts w:ascii="Times New Roman" w:hAnsi="Times New Roman"/>
-          <w:rtl w:val="0"/>
-          <w:lang w:val="en-US"/>
-        </w:rPr>
-        <w:t>NLTK</w:t>
-      </w:r>
-      <w:r>
-        <w:rPr>
-          <w:rFonts w:ascii="Times New Roman" w:hAnsi="Times New Roman"/>
-          <w:rtl w:val="0"/>
-          <w:lang w:val="en-US"/>
-        </w:rPr>
-        <w:t xml:space="preserve"> for users to choose from</w:t>
+        <w:t xml:space="preserve"> summarization algorithms in Python for users to choose from</w:t>
       </w:r>
     </w:p>
     <w:p>
@@ -1797,7 +1906,7 @@
         <w:pStyle w:val="List Paragraph"/>
         <w:numPr>
           <w:ilvl w:val="0"/>
-          <w:numId w:val="6"/>
+          <w:numId w:val="7"/>
         </w:numPr>
         <w:bidi w:val="0"/>
         <w:spacing w:before="1" w:after="0" w:line="240" w:lineRule="auto"/>
@@ -1815,7 +1924,7 @@
           <w:rtl w:val="0"/>
           <w:lang w:val="en-US"/>
         </w:rPr>
-        <w:t xml:space="preserve">Automated memory management of database in Celery to increase the efficiency of accessing user data. </w:t>
+        <w:t xml:space="preserve">Automating memory management of database in Celery to increase the efficiency of accessing user data. </w:t>
       </w:r>
     </w:p>
     <w:p>
@@ -1825,6 +1934,8 @@
         <w:ind w:left="116" w:firstLine="0"/>
         <w:rPr>
           <w:rFonts w:ascii="Times New Roman" w:cs="Times New Roman" w:hAnsi="Times New Roman" w:eastAsia="Times New Roman"/>
+          <w:b w:val="1"/>
+          <w:bCs w:val="1"/>
         </w:rPr>
       </w:pPr>
       <w:r>
@@ -1860,15 +1971,7 @@
         <w:tab/>
         <w:t xml:space="preserve">         </w:t>
         <w:tab/>
-        <w:t xml:space="preserve">           </w:t>
-      </w:r>
-      <w:r>
-        <w:rPr>
-          <w:rFonts w:ascii="Times New Roman" w:hAnsi="Times New Roman"/>
-          <w:rtl w:val="0"/>
-          <w:lang w:val="en-US"/>
-        </w:rPr>
-        <w:t>Dallas, TX</w:t>
+        <w:t xml:space="preserve">          Dallas, TX</w:t>
       </w:r>
     </w:p>
     <w:p>
@@ -1888,7 +1991,15 @@
           <w:rtl w:val="0"/>
           <w:lang w:val="en-US"/>
         </w:rPr>
-        <w:t>Personal Project</w:t>
+        <w:t>Group Project</w:t>
+      </w:r>
+      <w:r>
+        <w:rPr>
+          <w:rFonts w:ascii="Times New Roman" w:cs="Times New Roman" w:hAnsi="Times New Roman" w:eastAsia="Times New Roman"/>
+          <w:i w:val="1"/>
+          <w:iCs w:val="1"/>
+          <w:rtl w:val="0"/>
+        </w:rPr>
         <w:tab/>
         <w:tab/>
         <w:t xml:space="preserve">            </w:t>
@@ -1910,15 +2021,27 @@
           <w:rtl w:val="0"/>
         </w:rPr>
         <w:tab/>
+        <w:t xml:space="preserve">         </w:t>
+        <w:tab/>
         <w:t xml:space="preserve">          </w:t>
       </w:r>
       <w:r>
         <w:rPr>
           <w:rFonts w:ascii="Times New Roman" w:hAnsi="Times New Roman"/>
-          <w:rtl w:val="0"/>
-          <w:lang w:val="en-US"/>
-        </w:rPr>
-        <w:t xml:space="preserve">June 2020 - Present </w:t>
+          <w:i w:val="1"/>
+          <w:iCs w:val="1"/>
+          <w:rtl w:val="0"/>
+          <w:lang w:val="en-US"/>
+        </w:rPr>
+        <w:t>Jun. 2020 - Present</w:t>
+      </w:r>
+      <w:r>
+        <w:rPr>
+          <w:rFonts w:ascii="Times New Roman" w:hAnsi="Times New Roman"/>
+          <w:rtl w:val="0"/>
+          <w:lang w:val="en-US"/>
+        </w:rPr>
+        <w:t xml:space="preserve"> </w:t>
       </w:r>
       <w:r>
         <w:rPr>
@@ -1935,7 +2058,7 @@
         <w:pStyle w:val="List Paragraph"/>
         <w:numPr>
           <w:ilvl w:val="0"/>
-          <w:numId w:val="6"/>
+          <w:numId w:val="7"/>
         </w:numPr>
         <w:bidi w:val="0"/>
         <w:spacing w:before="1" w:after="0" w:line="240" w:lineRule="auto"/>
@@ -1953,7 +2076,7 @@
           <w:rtl w:val="0"/>
           <w:lang w:val="en-US"/>
         </w:rPr>
-        <w:t>Worked in a team of three to create a f</w:t>
+        <w:t>Worked in a team of 3 to create a f</w:t>
       </w:r>
       <w:r>
         <w:rPr>
@@ -1985,7 +2108,7 @@
         <w:pStyle w:val="List Paragraph"/>
         <w:numPr>
           <w:ilvl w:val="0"/>
-          <w:numId w:val="6"/>
+          <w:numId w:val="7"/>
         </w:numPr>
         <w:bidi w:val="0"/>
         <w:spacing w:before="1" w:after="0" w:line="240" w:lineRule="auto"/>
@@ -2059,7 +2182,7 @@
         <w:pStyle w:val="List Paragraph"/>
         <w:numPr>
           <w:ilvl w:val="0"/>
-          <w:numId w:val="6"/>
+          <w:numId w:val="7"/>
         </w:numPr>
         <w:bidi w:val="0"/>
         <w:spacing w:before="1" w:after="0" w:line="240" w:lineRule="auto"/>
@@ -2138,15 +2261,7 @@
         <w:tab/>
         <w:t xml:space="preserve">         </w:t>
         <w:tab/>
-        <w:t xml:space="preserve">    </w:t>
-      </w:r>
-      <w:r>
-        <w:rPr>
-          <w:rFonts w:ascii="Times New Roman" w:hAnsi="Times New Roman"/>
-          <w:rtl w:val="0"/>
-          <w:lang w:val="en-US"/>
-        </w:rPr>
-        <w:t>Melbourne, FL</w:t>
+        <w:t xml:space="preserve">  Melbourne, FL</w:t>
       </w:r>
     </w:p>
     <w:p>
@@ -2166,7 +2281,7 @@
           <w:rtl w:val="0"/>
           <w:lang w:val="en-US"/>
         </w:rPr>
-        <w:t>Personal Project</w:t>
+        <w:t>Independent Project</w:t>
       </w:r>
       <w:r>
         <w:rPr>
@@ -2208,17 +2323,17 @@
         <w:tab/>
         <w:t xml:space="preserve">    </w:t>
         <w:tab/>
-        <w:t xml:space="preserve"> </w:t>
-        <w:tab/>
-        <w:t xml:space="preserve">       </w:t>
-      </w:r>
-      <w:r>
-        <w:rPr>
-          <w:rFonts w:ascii="Times New Roman" w:hAnsi="Times New Roman"/>
-          <w:rtl w:val="0"/>
-          <w:lang w:val="en-US"/>
-        </w:rPr>
-        <w:t>January 2020</w:t>
+        <w:t xml:space="preserve">      Dec. 2019 - </w:t>
+      </w:r>
+      <w:r>
+        <w:rPr>
+          <w:rFonts w:ascii="Times New Roman" w:hAnsi="Times New Roman"/>
+          <w:i w:val="1"/>
+          <w:iCs w:val="1"/>
+          <w:rtl w:val="0"/>
+          <w:lang w:val="en-US"/>
+        </w:rPr>
+        <w:t>Jan. 2020</w:t>
       </w:r>
       <w:r>
         <w:rPr>
@@ -2235,7 +2350,7 @@
         <w:pStyle w:val="List Paragraph"/>
         <w:numPr>
           <w:ilvl w:val="0"/>
-          <w:numId w:val="6"/>
+          <w:numId w:val="7"/>
         </w:numPr>
         <w:bidi w:val="0"/>
         <w:spacing w:before="1" w:after="0" w:line="240" w:lineRule="auto"/>
@@ -2253,39 +2368,7 @@
           <w:rtl w:val="0"/>
           <w:lang w:val="en-US"/>
         </w:rPr>
-        <w:t xml:space="preserve">Created a content aggregator in </w:t>
-      </w:r>
-      <w:r>
-        <w:rPr>
-          <w:rFonts w:ascii="Times New Roman" w:hAnsi="Times New Roman"/>
-          <w:rtl w:val="0"/>
-          <w:lang w:val="en-US"/>
-        </w:rPr>
-        <w:t>Python</w:t>
-      </w:r>
-      <w:r>
-        <w:rPr>
-          <w:rFonts w:ascii="Times New Roman" w:hAnsi="Times New Roman"/>
-          <w:rtl w:val="0"/>
-          <w:lang w:val="en-US"/>
-        </w:rPr>
-        <w:t xml:space="preserve"> and </w:t>
-      </w:r>
-      <w:r>
-        <w:rPr>
-          <w:rFonts w:ascii="Times New Roman" w:hAnsi="Times New Roman"/>
-          <w:rtl w:val="0"/>
-          <w:lang w:val="en-US"/>
-        </w:rPr>
-        <w:t>Django</w:t>
-      </w:r>
-      <w:r>
-        <w:rPr>
-          <w:rFonts w:ascii="Times New Roman" w:hAnsi="Times New Roman"/>
-          <w:rtl w:val="0"/>
-          <w:lang w:val="en-US"/>
-        </w:rPr>
-        <w:t xml:space="preserve"> to scrape headlines from various news sites to create a curated news site</w:t>
+        <w:t>Created a content aggregator in Python and Django to scrape headlines of news sites for curated news site</w:t>
       </w:r>
     </w:p>
     <w:p>
@@ -2293,7 +2376,7 @@
         <w:pStyle w:val="List Paragraph"/>
         <w:numPr>
           <w:ilvl w:val="0"/>
-          <w:numId w:val="6"/>
+          <w:numId w:val="7"/>
         </w:numPr>
         <w:bidi w:val="0"/>
         <w:spacing w:before="1" w:after="0" w:line="240" w:lineRule="auto"/>
@@ -2312,6 +2395,32 @@
           <w:lang w:val="en-US"/>
         </w:rPr>
         <w:t>Automated back-end tasks to have scrapers continuously pull new headlines in real-time</w:t>
+      </w:r>
+    </w:p>
+    <w:p>
+      <w:pPr>
+        <w:pStyle w:val="List Paragraph"/>
+        <w:numPr>
+          <w:ilvl w:val="0"/>
+          <w:numId w:val="7"/>
+        </w:numPr>
+        <w:bidi w:val="0"/>
+        <w:spacing w:before="1" w:after="0" w:line="240" w:lineRule="auto"/>
+        <w:ind w:right="54"/>
+        <w:jc w:val="left"/>
+        <w:rPr>
+          <w:rFonts w:ascii="Times New Roman" w:hAnsi="Times New Roman"/>
+          <w:rtl w:val="0"/>
+          <w:lang w:val="en-US"/>
+        </w:rPr>
+      </w:pPr>
+      <w:r>
+        <w:rPr>
+          <w:rFonts w:ascii="Times New Roman" w:hAnsi="Times New Roman"/>
+          <w:rtl w:val="0"/>
+          <w:lang w:val="en-US"/>
+        </w:rPr>
+        <w:t xml:space="preserve">Designed a responsive mobile version in CSS and Javascript to change layout based on device type </w:t>
       </w:r>
     </w:p>
     <w:p>
@@ -2341,6 +2450,8 @@
           <w:rFonts w:ascii="Times New Roman" w:cs="Times New Roman" w:hAnsi="Times New Roman" w:eastAsia="Times New Roman"/>
           <w:b w:val="1"/>
           <w:bCs w:val="1"/>
+          <w:i w:val="1"/>
+          <w:iCs w:val="1"/>
           <w:spacing w:val="0"/>
         </w:rPr>
       </w:pPr>
@@ -2350,153 +2461,75 @@
           <w:b w:val="1"/>
           <w:bCs w:val="1"/>
           <w:spacing w:val="0"/>
-          <w:rtl w:val="0"/>
-          <w:lang w:val="en-US"/>
-        </w:rPr>
-        <w:t>Campus Involvement</w:t>
-      </w:r>
-    </w:p>
-    <w:p>
-      <w:pPr>
-        <w:pStyle w:val="Body"/>
-        <w:spacing w:before="26" w:after="0" w:line="240" w:lineRule="auto"/>
-        <w:ind w:left="116" w:firstLine="0"/>
+          <w:sz w:val="24"/>
+          <w:szCs w:val="24"/>
+          <w:rtl w:val="0"/>
+          <w:lang w:val="en-US"/>
+        </w:rPr>
+        <w:t>Technical Skills &amp; Interests</w:t>
+      </w:r>
+      <w:r>
+        <w:rPr>
+          <w:rFonts w:ascii="Times New Roman" w:hAnsi="Times New Roman"/>
+          <w:b w:val="1"/>
+          <w:bCs w:val="1"/>
+          <w:spacing w:val="0"/>
+          <w:rtl w:val="0"/>
+          <w:lang w:val="en-US"/>
+        </w:rPr>
+        <w:t xml:space="preserve"> </w:t>
+      </w:r>
+      <w:r>
+        <w:rPr>
+          <w:rFonts w:ascii="Times New Roman" w:hAnsi="Times New Roman"/>
+          <w:b w:val="1"/>
+          <w:bCs w:val="1"/>
+          <w:i w:val="1"/>
+          <w:iCs w:val="1"/>
+          <w:spacing w:val="0"/>
+          <w:rtl w:val="0"/>
+          <w:lang w:val="en-US"/>
+        </w:rPr>
+        <w:t xml:space="preserve">                           </w:t>
+      </w:r>
+      <w:r>
+        <w:rPr>
+          <w:rFonts w:ascii="Times New Roman" w:hAnsi="Times New Roman"/>
+          <w:b w:val="1"/>
+          <w:bCs w:val="1"/>
+          <w:i w:val="1"/>
+          <w:iCs w:val="1"/>
+          <w:spacing w:val="0"/>
+          <w:rtl w:val="0"/>
+        </w:rPr>
+        <w:t xml:space="preserve">                                                               </w:t>
+      </w:r>
+      <w:r>
         <w:rPr>
           <w:rFonts w:ascii="Times New Roman" w:cs="Times New Roman" w:hAnsi="Times New Roman" w:eastAsia="Times New Roman"/>
-        </w:rPr>
-      </w:pPr>
-      <w:r>
-        <w:rPr>
-          <w:rFonts w:ascii="Times New Roman" w:hAnsi="Times New Roman"/>
-          <w:b w:val="1"/>
-          <w:bCs w:val="1"/>
+          <w:b w:val="1"/>
+          <w:bCs w:val="1"/>
+          <w:i w:val="1"/>
+          <w:iCs w:val="1"/>
           <w:spacing w:val="0"/>
           <w:rtl w:val="0"/>
-          <w:lang w:val="en-US"/>
-        </w:rPr>
-        <w:t>Robotics Club</w:t>
-      </w:r>
-      <w:r>
-        <w:rPr>
-          <w:rFonts w:ascii="Times New Roman" w:cs="Times New Roman" w:hAnsi="Times New Roman" w:eastAsia="Times New Roman"/>
-          <w:b w:val="1"/>
-          <w:bCs w:val="1"/>
-          <w:rtl w:val="0"/>
-        </w:rPr>
-        <w:tab/>
-        <w:t xml:space="preserve">                                                                            </w:t>
-      </w:r>
-      <w:r>
-        <w:rPr>
-          <w:rFonts w:ascii="Times New Roman" w:cs="Times New Roman" w:hAnsi="Times New Roman" w:eastAsia="Times New Roman"/>
-          <w:b w:val="1"/>
-          <w:bCs w:val="1"/>
-          <w:rtl w:val="0"/>
-        </w:rPr>
-        <w:tab/>
-        <w:tab/>
-        <w:tab/>
-        <w:t xml:space="preserve">         </w:t>
-        <w:tab/>
-        <w:t xml:space="preserve">           </w:t>
-      </w:r>
-      <w:r>
-        <w:rPr>
-          <w:rFonts w:ascii="Times New Roman" w:hAnsi="Times New Roman"/>
-          <w:rtl w:val="0"/>
-          <w:lang w:val="en-US"/>
-        </w:rPr>
-        <w:t>Dallas, TX</w:t>
-      </w:r>
-    </w:p>
-    <w:p>
-      <w:pPr>
-        <w:pStyle w:val="Body"/>
-        <w:spacing w:before="1" w:after="0" w:line="240" w:lineRule="auto"/>
-        <w:ind w:left="116" w:firstLine="0"/>
-        <w:rPr>
-          <w:rFonts w:ascii="Times New Roman" w:cs="Times New Roman" w:hAnsi="Times New Roman" w:eastAsia="Times New Roman"/>
-          <w:i w:val="1"/>
-          <w:iCs w:val="1"/>
-        </w:rPr>
-      </w:pPr>
-      <w:r>
-        <w:rPr>
-          <w:rFonts w:ascii="Times New Roman" w:hAnsi="Times New Roman"/>
-          <w:i w:val="1"/>
-          <w:iCs w:val="1"/>
-          <w:rtl w:val="0"/>
-          <w:lang w:val="en-US"/>
-        </w:rPr>
-        <w:t>M</w:t>
-      </w:r>
-      <w:r>
-        <w:rPr>
-          <w:rFonts w:ascii="Times New Roman" w:hAnsi="Times New Roman"/>
-          <w:i w:val="1"/>
-          <w:iCs w:val="1"/>
-          <w:rtl w:val="0"/>
-          <w:lang w:val="en-US"/>
-        </w:rPr>
-        <w:t>ember</w:t>
-      </w:r>
-      <w:r>
-        <w:rPr>
-          <w:rFonts w:ascii="Times New Roman" w:cs="Times New Roman" w:hAnsi="Times New Roman" w:eastAsia="Times New Roman"/>
-          <w:i w:val="1"/>
-          <w:iCs w:val="1"/>
-          <w:rtl w:val="0"/>
-        </w:rPr>
-        <w:tab/>
-        <w:t xml:space="preserve">                     </w:t>
-      </w:r>
-      <w:r>
-        <w:rPr>
-          <w:rFonts w:ascii="Times New Roman" w:hAnsi="Times New Roman"/>
-          <w:i w:val="1"/>
-          <w:iCs w:val="1"/>
-          <w:rtl w:val="0"/>
-          <w:lang w:val="en-US"/>
-        </w:rPr>
-        <w:t xml:space="preserve">       </w:t>
-      </w:r>
-      <w:r>
-        <w:rPr>
-          <w:rFonts w:ascii="Times New Roman" w:hAnsi="Times New Roman"/>
-          <w:i w:val="1"/>
-          <w:iCs w:val="1"/>
-          <w:rtl w:val="0"/>
-        </w:rPr>
-        <w:t xml:space="preserve">                                                               </w:t>
-      </w:r>
-      <w:r>
-        <w:rPr>
-          <w:rFonts w:ascii="Times New Roman" w:cs="Times New Roman" w:hAnsi="Times New Roman" w:eastAsia="Times New Roman"/>
-          <w:i w:val="1"/>
-          <w:iCs w:val="1"/>
-          <w:rtl w:val="0"/>
         </w:rPr>
         <w:tab/>
         <w:t xml:space="preserve">    </w:t>
         <w:tab/>
-        <w:t xml:space="preserve">                    </w:t>
-      </w:r>
-      <w:r>
-        <w:rPr>
-          <w:rFonts w:ascii="Times New Roman" w:hAnsi="Times New Roman"/>
-          <w:rtl w:val="0"/>
-          <w:lang w:val="en-US"/>
-        </w:rPr>
-        <w:t>January 2020-Present</w:t>
-      </w:r>
-      <w:r>
-        <w:rPr>
-          <w:rFonts w:ascii="Times New Roman" w:hAnsi="Times New Roman"/>
-          <w:i w:val="1"/>
-          <w:iCs w:val="1"/>
-          <w:rtl w:val="0"/>
-        </w:rPr>
-        <w:t xml:space="preserve">                             </w:t>
+        <w:t xml:space="preserve">          </w:t>
+      </w:r>
+      <w:r>
+        <w:rPr>
+          <w:rFonts w:ascii="Times New Roman" w:hAnsi="Times New Roman"/>
+          <w:b w:val="1"/>
+          <w:bCs w:val="1"/>
+          <w:i w:val="1"/>
+          <w:iCs w:val="1"/>
+          <w:spacing w:val="0"/>
+          <w:rtl w:val="0"/>
+        </w:rPr>
+        <w:t xml:space="preserve">                           </w:t>
       </w:r>
     </w:p>
     <w:p>
@@ -2504,7 +2537,7 @@
         <w:pStyle w:val="List Paragraph"/>
         <w:numPr>
           <w:ilvl w:val="0"/>
-          <w:numId w:val="6"/>
+          <w:numId w:val="7"/>
         </w:numPr>
         <w:bidi w:val="0"/>
         <w:spacing w:before="1" w:after="0" w:line="240" w:lineRule="auto"/>
@@ -2519,34 +2552,184 @@
       <w:r>
         <w:rPr>
           <w:rFonts w:ascii="Times New Roman" w:hAnsi="Times New Roman"/>
-          <w:rtl w:val="0"/>
-          <w:lang w:val="en-US"/>
-        </w:rPr>
-        <w:t xml:space="preserve">Creating </w:t>
-      </w:r>
-      <w:r>
-        <w:rPr>
-          <w:rFonts w:ascii="Times New Roman" w:hAnsi="Times New Roman"/>
-          <w:rtl w:val="0"/>
-          <w:lang w:val="en-US"/>
-        </w:rPr>
-        <w:t xml:space="preserve">an </w:t>
-      </w:r>
-      <w:r>
-        <w:rPr>
-          <w:rFonts w:ascii="Times New Roman" w:hAnsi="Times New Roman"/>
-          <w:rtl w:val="0"/>
-          <w:lang w:val="en-US"/>
-        </w:rPr>
-        <w:t xml:space="preserve">image collection system with Python to extract data from autonomous drone to automatically sort images based on size, orientation, color, and shape </w:t>
-      </w:r>
-      <w:r>
-        <w:rPr>
-          <w:rFonts w:ascii="Times New Roman" w:hAnsi="Times New Roman"/>
-          <w:rtl w:val="0"/>
-          <w:lang w:val="en-US"/>
-        </w:rPr>
-        <w:t>to reduce image submission time</w:t>
+          <w:b w:val="1"/>
+          <w:bCs w:val="1"/>
+          <w:rtl w:val="0"/>
+          <w:lang w:val="en-US"/>
+        </w:rPr>
+        <w:t>Languages/Technologies:</w:t>
+      </w:r>
+      <w:r>
+        <w:rPr>
+          <w:rFonts w:ascii="Times New Roman" w:hAnsi="Times New Roman"/>
+          <w:rtl w:val="0"/>
+          <w:lang w:val="en-US"/>
+        </w:rPr>
+        <w:t xml:space="preserve"> Back-end development in Python, </w:t>
+      </w:r>
+      <w:r>
+        <w:rPr>
+          <w:rFonts w:ascii="Times New Roman" w:hAnsi="Times New Roman"/>
+          <w:rtl w:val="0"/>
+          <w:lang w:val="en-US"/>
+        </w:rPr>
+        <w:t>C++</w:t>
+      </w:r>
+      <w:r>
+        <w:rPr>
+          <w:rFonts w:ascii="Times New Roman" w:hAnsi="Times New Roman"/>
+          <w:rtl w:val="0"/>
+          <w:lang w:val="en-US"/>
+        </w:rPr>
+        <w:t xml:space="preserve">, and </w:t>
+      </w:r>
+      <w:r>
+        <w:rPr>
+          <w:rFonts w:ascii="Times New Roman" w:hAnsi="Times New Roman"/>
+          <w:rtl w:val="0"/>
+          <w:lang w:val="en-US"/>
+        </w:rPr>
+        <w:t>Java</w:t>
+      </w:r>
+      <w:r>
+        <w:rPr>
+          <w:rFonts w:ascii="Times New Roman" w:hAnsi="Times New Roman"/>
+          <w:rtl w:val="0"/>
+          <w:lang w:val="en-US"/>
+        </w:rPr>
+        <w:t xml:space="preserve">. Python/SQL Data Analysis &amp; Visualization. </w:t>
+      </w:r>
+      <w:r>
+        <w:rPr>
+          <w:rFonts w:ascii="Times New Roman" w:hAnsi="Times New Roman"/>
+          <w:rtl w:val="0"/>
+          <w:lang w:val="en-US"/>
+        </w:rPr>
+        <w:t>D</w:t>
+      </w:r>
+      <w:r>
+        <w:rPr>
+          <w:rFonts w:ascii="Times New Roman" w:hAnsi="Times New Roman"/>
+          <w:rtl w:val="0"/>
+          <w:lang w:val="en-US"/>
+        </w:rPr>
+        <w:t>atabase management</w:t>
+      </w:r>
+      <w:r>
+        <w:rPr>
+          <w:rFonts w:ascii="Times New Roman" w:hAnsi="Times New Roman"/>
+          <w:rtl w:val="0"/>
+          <w:lang w:val="en-US"/>
+        </w:rPr>
+        <w:t xml:space="preserve"> in </w:t>
+      </w:r>
+      <w:r>
+        <w:rPr>
+          <w:rFonts w:ascii="Times New Roman" w:hAnsi="Times New Roman"/>
+          <w:rtl w:val="0"/>
+          <w:lang w:val="en-US"/>
+        </w:rPr>
+        <w:t>MySQL</w:t>
+      </w:r>
+      <w:r>
+        <w:rPr>
+          <w:rFonts w:ascii="Times New Roman" w:hAnsi="Times New Roman"/>
+          <w:rtl w:val="0"/>
+          <w:lang w:val="en-US"/>
+        </w:rPr>
+        <w:t xml:space="preserve"> and </w:t>
+      </w:r>
+      <w:r>
+        <w:rPr>
+          <w:rFonts w:ascii="Times New Roman" w:hAnsi="Times New Roman"/>
+          <w:rtl w:val="0"/>
+          <w:lang w:val="en-US"/>
+        </w:rPr>
+        <w:t>PostgreSQL</w:t>
+      </w:r>
+      <w:r>
+        <w:rPr>
+          <w:rFonts w:ascii="Times New Roman" w:hAnsi="Times New Roman"/>
+          <w:rtl w:val="0"/>
+          <w:lang w:val="en-US"/>
+        </w:rPr>
+        <w:t xml:space="preserve">. </w:t>
+      </w:r>
+      <w:r>
+        <w:rPr>
+          <w:rFonts w:ascii="Times New Roman" w:hAnsi="Times New Roman"/>
+          <w:rtl w:val="0"/>
+          <w:lang w:val="en-US"/>
+        </w:rPr>
+        <w:t xml:space="preserve">Experience with TensorFlow and Keras. </w:t>
+      </w:r>
+    </w:p>
+    <w:p>
+      <w:pPr>
+        <w:pStyle w:val="List Paragraph"/>
+        <w:numPr>
+          <w:ilvl w:val="0"/>
+          <w:numId w:val="7"/>
+        </w:numPr>
+        <w:bidi w:val="0"/>
+        <w:spacing w:before="1" w:after="0" w:line="240" w:lineRule="auto"/>
+        <w:ind w:right="54"/>
+        <w:jc w:val="left"/>
+        <w:rPr>
+          <w:rFonts w:ascii="Times New Roman" w:hAnsi="Times New Roman"/>
+          <w:rtl w:val="0"/>
+          <w:lang w:val="en-US"/>
+        </w:rPr>
+      </w:pPr>
+      <w:r>
+        <w:rPr>
+          <w:rFonts w:ascii="Times New Roman" w:hAnsi="Times New Roman"/>
+          <w:b w:val="1"/>
+          <w:bCs w:val="1"/>
+          <w:rtl w:val="0"/>
+          <w:lang w:val="en-US"/>
+        </w:rPr>
+        <w:t>Interests:</w:t>
+      </w:r>
+      <w:r>
+        <w:rPr>
+          <w:rFonts w:ascii="Times New Roman" w:hAnsi="Times New Roman"/>
+          <w:rtl w:val="0"/>
+          <w:lang w:val="en-US"/>
+        </w:rPr>
+        <w:t xml:space="preserve"> </w:t>
+      </w:r>
+      <w:r>
+        <w:rPr>
+          <w:rFonts w:ascii="Times New Roman" w:hAnsi="Times New Roman"/>
+          <w:rtl w:val="0"/>
+          <w:lang w:val="en-US"/>
+        </w:rPr>
+        <w:t>Philosophy</w:t>
+      </w:r>
+      <w:r>
+        <w:rPr>
+          <w:rFonts w:ascii="Times New Roman" w:hAnsi="Times New Roman"/>
+          <w:rtl w:val="0"/>
+          <w:lang w:val="en-US"/>
+        </w:rPr>
+        <w:t xml:space="preserve"> </w:t>
+      </w:r>
+      <w:r>
+        <w:rPr>
+          <w:rFonts w:ascii="Times New Roman" w:hAnsi="Times New Roman"/>
+          <w:rtl w:val="0"/>
+          <w:lang w:val="en-US"/>
+        </w:rPr>
+        <w:t>(epistemology</w:t>
+      </w:r>
+      <w:r>
+        <w:rPr>
+          <w:rFonts w:ascii="Times New Roman" w:hAnsi="Times New Roman"/>
+          <w:rtl w:val="0"/>
+          <w:lang w:val="en-US"/>
+        </w:rPr>
+        <w:t xml:space="preserve"> and logic), space, running, cooking, writing</w:t>
       </w:r>
     </w:p>
     <w:sectPr>
@@ -2690,7 +2873,7 @@
       <w:lvlText w:val="·"/>
       <w:lvlJc w:val="left"/>
       <w:pPr>
-        <w:ind w:left="810" w:hanging="360"/>
+        <w:ind w:left="666" w:hanging="216"/>
       </w:pPr>
       <w:rPr>
         <w:rFonts w:ascii="Symbol" w:cs="Symbol" w:hAnsi="Symbol" w:eastAsia="Symbol"/>
@@ -2708,7 +2891,7 @@
         <w:spacing w:val="0"/>
         <w:w w:val="100"/>
         <w:kern w:val="0"/>
-        <w:position w:val="0"/>
+        <w:position w:val="-4"/>
         <w:highlight w:val="none"/>
         <w:vertAlign w:val="baseline"/>
       </w:rPr>
@@ -2878,7 +3061,7 @@
       <w:lvlText w:val="·"/>
       <w:lvlJc w:val="left"/>
       <w:pPr>
-        <w:ind w:left="810" w:hanging="360"/>
+        <w:ind w:left="666" w:hanging="216"/>
       </w:pPr>
       <w:rPr>
         <w:rFonts w:ascii="Symbol" w:cs="Symbol" w:hAnsi="Symbol" w:eastAsia="Symbol"/>
@@ -2896,7 +3079,7 @@
         <w:spacing w:val="0"/>
         <w:w w:val="100"/>
         <w:kern w:val="0"/>
-        <w:position w:val="0"/>
+        <w:position w:val="-4"/>
         <w:highlight w:val="none"/>
         <w:vertAlign w:val="baseline"/>
       </w:rPr>
@@ -3156,7 +3339,7 @@
       <w:lvlText w:val="·"/>
       <w:lvlJc w:val="left"/>
       <w:pPr>
-        <w:ind w:left="720" w:hanging="360"/>
+        <w:ind w:left="576" w:hanging="216"/>
       </w:pPr>
       <w:rPr>
         <w:rFonts w:ascii="Symbol" w:cs="Symbol" w:hAnsi="Symbol" w:eastAsia="Symbol"/>
@@ -3174,7 +3357,7 @@
         <w:spacing w:val="0"/>
         <w:w w:val="100"/>
         <w:kern w:val="0"/>
-        <w:position w:val="0"/>
+        <w:position w:val="-4"/>
         <w:highlight w:val="none"/>
         <w:vertAlign w:val="baseline"/>
       </w:rPr>
@@ -3433,9 +3616,300 @@
     <w:abstractNumId w:val="2"/>
   </w:num>
   <w:num w:numId="5">
+    <w:abstractNumId w:val="2"/>
+    <w:lvlOverride w:ilvl="0">
+      <w:lvl w:ilvl="0">
+        <w:start w:val="1"/>
+        <w:numFmt w:val="bullet"/>
+        <w:suff w:val="tab"/>
+        <w:lvlText w:val="·"/>
+        <w:lvlJc w:val="left"/>
+        <w:pPr>
+          <w:ind w:left="666" w:hanging="216"/>
+        </w:pPr>
+        <w:rPr>
+          <w:rFonts w:ascii="Symbol" w:cs="Symbol" w:hAnsi="Symbol" w:eastAsia="Symbol"/>
+          <w:b w:val="0"/>
+          <w:bCs w:val="0"/>
+          <w:i w:val="0"/>
+          <w:iCs w:val="0"/>
+          <w:caps w:val="0"/>
+          <w:smallCaps w:val="0"/>
+          <w:strike w:val="0"/>
+          <w:dstrike w:val="0"/>
+          <w:outline w:val="0"/>
+          <w:emboss w:val="0"/>
+          <w:imprint w:val="0"/>
+          <w:spacing w:val="0"/>
+          <w:w w:val="100"/>
+          <w:kern w:val="0"/>
+          <w:position w:val="4"/>
+          <w:highlight w:val="none"/>
+          <w:vertAlign w:val="baseline"/>
+        </w:rPr>
+      </w:lvl>
+    </w:lvlOverride>
+    <w:lvlOverride w:ilvl="1">
+      <w:lvl w:ilvl="1">
+        <w:start w:val="1"/>
+        <w:numFmt w:val="bullet"/>
+        <w:suff w:val="tab"/>
+        <w:lvlText w:val="o"/>
+        <w:lvlJc w:val="left"/>
+        <w:pPr>
+          <w:ind w:left="1530" w:hanging="360"/>
+        </w:pPr>
+        <w:rPr>
+          <w:rFonts w:ascii="Arial Unicode MS" w:cs="Arial Unicode MS" w:hAnsi="Arial Unicode MS" w:eastAsia="Arial Unicode MS"/>
+          <w:b w:val="0"/>
+          <w:bCs w:val="0"/>
+          <w:i w:val="0"/>
+          <w:iCs w:val="0"/>
+          <w:caps w:val="0"/>
+          <w:smallCaps w:val="0"/>
+          <w:strike w:val="0"/>
+          <w:dstrike w:val="0"/>
+          <w:outline w:val="0"/>
+          <w:emboss w:val="0"/>
+          <w:imprint w:val="0"/>
+          <w:spacing w:val="0"/>
+          <w:w w:val="100"/>
+          <w:kern w:val="0"/>
+          <w:position w:val="0"/>
+          <w:highlight w:val="none"/>
+          <w:vertAlign w:val="baseline"/>
+        </w:rPr>
+      </w:lvl>
+    </w:lvlOverride>
+    <w:lvlOverride w:ilvl="2">
+      <w:lvl w:ilvl="2">
+        <w:start w:val="1"/>
+        <w:numFmt w:val="bullet"/>
+        <w:suff w:val="tab"/>
+        <w:lvlText w:val="▪"/>
+        <w:lvlJc w:val="left"/>
+        <w:pPr>
+          <w:ind w:left="2250" w:hanging="360"/>
+        </w:pPr>
+        <w:rPr>
+          <w:rFonts w:ascii="Arial Unicode MS" w:cs="Arial Unicode MS" w:hAnsi="Arial Unicode MS" w:eastAsia="Arial Unicode MS"/>
+          <w:b w:val="0"/>
+          <w:bCs w:val="0"/>
+          <w:i w:val="0"/>
+          <w:iCs w:val="0"/>
+          <w:caps w:val="0"/>
+          <w:smallCaps w:val="0"/>
+          <w:strike w:val="0"/>
+          <w:dstrike w:val="0"/>
+          <w:outline w:val="0"/>
+          <w:emboss w:val="0"/>
+          <w:imprint w:val="0"/>
+          <w:spacing w:val="0"/>
+          <w:w w:val="100"/>
+          <w:kern w:val="0"/>
+          <w:position w:val="0"/>
+          <w:highlight w:val="none"/>
+          <w:vertAlign w:val="baseline"/>
+        </w:rPr>
+      </w:lvl>
+    </w:lvlOverride>
+    <w:lvlOverride w:ilvl="3">
+      <w:lvl w:ilvl="3">
+        <w:start w:val="1"/>
+        <w:numFmt w:val="bullet"/>
+        <w:suff w:val="tab"/>
+        <w:lvlText w:val="·"/>
+        <w:lvlJc w:val="left"/>
+        <w:pPr>
+          <w:ind w:left="2970" w:hanging="360"/>
+        </w:pPr>
+        <w:rPr>
+          <w:rFonts w:ascii="Symbol" w:cs="Symbol" w:hAnsi="Symbol" w:eastAsia="Symbol"/>
+          <w:b w:val="0"/>
+          <w:bCs w:val="0"/>
+          <w:i w:val="0"/>
+          <w:iCs w:val="0"/>
+          <w:caps w:val="0"/>
+          <w:smallCaps w:val="0"/>
+          <w:strike w:val="0"/>
+          <w:dstrike w:val="0"/>
+          <w:outline w:val="0"/>
+          <w:emboss w:val="0"/>
+          <w:imprint w:val="0"/>
+          <w:spacing w:val="0"/>
+          <w:w w:val="100"/>
+          <w:kern w:val="0"/>
+          <w:position w:val="0"/>
+          <w:highlight w:val="none"/>
+          <w:vertAlign w:val="baseline"/>
+        </w:rPr>
+      </w:lvl>
+    </w:lvlOverride>
+    <w:lvlOverride w:ilvl="4">
+      <w:lvl w:ilvl="4">
+        <w:start w:val="1"/>
+        <w:numFmt w:val="bullet"/>
+        <w:suff w:val="tab"/>
+        <w:lvlText w:val="o"/>
+        <w:lvlJc w:val="left"/>
+        <w:pPr>
+          <w:ind w:left="3690" w:hanging="360"/>
+        </w:pPr>
+        <w:rPr>
+          <w:rFonts w:ascii="Arial Unicode MS" w:cs="Arial Unicode MS" w:hAnsi="Arial Unicode MS" w:eastAsia="Arial Unicode MS"/>
+          <w:b w:val="0"/>
+          <w:bCs w:val="0"/>
+          <w:i w:val="0"/>
+          <w:iCs w:val="0"/>
+          <w:caps w:val="0"/>
+          <w:smallCaps w:val="0"/>
+          <w:strike w:val="0"/>
+          <w:dstrike w:val="0"/>
+          <w:outline w:val="0"/>
+          <w:emboss w:val="0"/>
+          <w:imprint w:val="0"/>
+          <w:spacing w:val="0"/>
+          <w:w w:val="100"/>
+          <w:kern w:val="0"/>
+          <w:position w:val="0"/>
+          <w:highlight w:val="none"/>
+          <w:vertAlign w:val="baseline"/>
+        </w:rPr>
+      </w:lvl>
+    </w:lvlOverride>
+    <w:lvlOverride w:ilvl="5">
+      <w:lvl w:ilvl="5">
+        <w:start w:val="1"/>
+        <w:numFmt w:val="bullet"/>
+        <w:suff w:val="tab"/>
+        <w:lvlText w:val="▪"/>
+        <w:lvlJc w:val="left"/>
+        <w:pPr>
+          <w:ind w:left="4410" w:hanging="360"/>
+        </w:pPr>
+        <w:rPr>
+          <w:rFonts w:ascii="Arial Unicode MS" w:cs="Arial Unicode MS" w:hAnsi="Arial Unicode MS" w:eastAsia="Arial Unicode MS"/>
+          <w:b w:val="0"/>
+          <w:bCs w:val="0"/>
+          <w:i w:val="0"/>
+          <w:iCs w:val="0"/>
+          <w:caps w:val="0"/>
+          <w:smallCaps w:val="0"/>
+          <w:strike w:val="0"/>
+          <w:dstrike w:val="0"/>
+          <w:outline w:val="0"/>
+          <w:emboss w:val="0"/>
+          <w:imprint w:val="0"/>
+          <w:spacing w:val="0"/>
+          <w:w w:val="100"/>
+          <w:kern w:val="0"/>
+          <w:position w:val="0"/>
+          <w:highlight w:val="none"/>
+          <w:vertAlign w:val="baseline"/>
+        </w:rPr>
+      </w:lvl>
+    </w:lvlOverride>
+    <w:lvlOverride w:ilvl="6">
+      <w:lvl w:ilvl="6">
+        <w:start w:val="1"/>
+        <w:numFmt w:val="bullet"/>
+        <w:suff w:val="tab"/>
+        <w:lvlText w:val="·"/>
+        <w:lvlJc w:val="left"/>
+        <w:pPr>
+          <w:ind w:left="5130" w:hanging="360"/>
+        </w:pPr>
+        <w:rPr>
+          <w:rFonts w:ascii="Symbol" w:cs="Symbol" w:hAnsi="Symbol" w:eastAsia="Symbol"/>
+          <w:b w:val="0"/>
+          <w:bCs w:val="0"/>
+          <w:i w:val="0"/>
+          <w:iCs w:val="0"/>
+          <w:caps w:val="0"/>
+          <w:smallCaps w:val="0"/>
+          <w:strike w:val="0"/>
+          <w:dstrike w:val="0"/>
+          <w:outline w:val="0"/>
+          <w:emboss w:val="0"/>
+          <w:imprint w:val="0"/>
+          <w:spacing w:val="0"/>
+          <w:w w:val="100"/>
+          <w:kern w:val="0"/>
+          <w:position w:val="0"/>
+          <w:highlight w:val="none"/>
+          <w:vertAlign w:val="baseline"/>
+        </w:rPr>
+      </w:lvl>
+    </w:lvlOverride>
+    <w:lvlOverride w:ilvl="7">
+      <w:lvl w:ilvl="7">
+        <w:start w:val="1"/>
+        <w:numFmt w:val="bullet"/>
+        <w:suff w:val="tab"/>
+        <w:lvlText w:val="o"/>
+        <w:lvlJc w:val="left"/>
+        <w:pPr>
+          <w:ind w:left="5850" w:hanging="360"/>
+        </w:pPr>
+        <w:rPr>
+          <w:rFonts w:ascii="Arial Unicode MS" w:cs="Arial Unicode MS" w:hAnsi="Arial Unicode MS" w:eastAsia="Arial Unicode MS"/>
+          <w:b w:val="0"/>
+          <w:bCs w:val="0"/>
+          <w:i w:val="0"/>
+          <w:iCs w:val="0"/>
+          <w:caps w:val="0"/>
+          <w:smallCaps w:val="0"/>
+          <w:strike w:val="0"/>
+          <w:dstrike w:val="0"/>
+          <w:outline w:val="0"/>
+          <w:emboss w:val="0"/>
+          <w:imprint w:val="0"/>
+          <w:spacing w:val="0"/>
+          <w:w w:val="100"/>
+          <w:kern w:val="0"/>
+          <w:position w:val="0"/>
+          <w:highlight w:val="none"/>
+          <w:vertAlign w:val="baseline"/>
+        </w:rPr>
+      </w:lvl>
+    </w:lvlOverride>
+    <w:lvlOverride w:ilvl="8">
+      <w:lvl w:ilvl="8">
+        <w:start w:val="1"/>
+        <w:numFmt w:val="bullet"/>
+        <w:suff w:val="tab"/>
+        <w:lvlText w:val="▪"/>
+        <w:lvlJc w:val="left"/>
+        <w:pPr>
+          <w:ind w:left="6570" w:hanging="360"/>
+        </w:pPr>
+        <w:rPr>
+          <w:rFonts w:ascii="Arial Unicode MS" w:cs="Arial Unicode MS" w:hAnsi="Arial Unicode MS" w:eastAsia="Arial Unicode MS"/>
+          <w:b w:val="0"/>
+          <w:bCs w:val="0"/>
+          <w:i w:val="0"/>
+          <w:iCs w:val="0"/>
+          <w:caps w:val="0"/>
+          <w:smallCaps w:val="0"/>
+          <w:strike w:val="0"/>
+          <w:dstrike w:val="0"/>
+          <w:outline w:val="0"/>
+          <w:emboss w:val="0"/>
+          <w:imprint w:val="0"/>
+          <w:spacing w:val="0"/>
+          <w:w w:val="100"/>
+          <w:kern w:val="0"/>
+          <w:position w:val="0"/>
+          <w:highlight w:val="none"/>
+          <w:vertAlign w:val="baseline"/>
+        </w:rPr>
+      </w:lvl>
+    </w:lvlOverride>
+  </w:num>
+  <w:num w:numId="6">
     <w:abstractNumId w:val="5"/>
   </w:num>
-  <w:num w:numId="6">
+  <w:num w:numId="7">
     <w:abstractNumId w:val="4"/>
   </w:num>
 </w:numbering>
@@ -3740,7 +4214,7 @@
     <w:name w:val="Imported Style 3"/>
     <w:pPr>
       <w:numPr>
-        <w:numId w:val="5"/>
+        <w:numId w:val="6"/>
       </w:numPr>
     </w:pPr>
   </w:style>

</xml_diff>

<commit_message>
Corrected spelling mistake on resume
</commit_message>
<xml_diff>
--- a/static/portfolio/images/resume.docx
+++ b/static/portfolio/images/resume.docx
@@ -1018,7 +1018,23 @@
           <w:rtl w:val="0"/>
           <w:lang w:val="en-US"/>
         </w:rPr>
-        <w:t>Developing Jupiter Notebooks to visualize how neural network processes particle collision images</w:t>
+        <w:t xml:space="preserve">Developing </w:t>
+      </w:r>
+      <w:r>
+        <w:rPr>
+          <w:rFonts w:ascii="Times New Roman" w:hAnsi="Times New Roman"/>
+          <w:rtl w:val="0"/>
+          <w:lang w:val="en-US"/>
+        </w:rPr>
+        <w:t>Jupyter</w:t>
+      </w:r>
+      <w:r>
+        <w:rPr>
+          <w:rFonts w:ascii="Times New Roman" w:hAnsi="Times New Roman"/>
+          <w:rtl w:val="0"/>
+          <w:lang w:val="en-US"/>
+        </w:rPr>
+        <w:t xml:space="preserve"> Notebooks to visualize how neural network processes particle collision images</w:t>
       </w:r>
     </w:p>
     <w:p>
@@ -1038,7 +1054,7 @@
           <w:rtl w:val="0"/>
           <w:lang w:val="en-US"/>
         </w:rPr>
-        <w:t>Lyle School of Engineering</w:t>
+        <w:t>SMU Lyle School of Engineering</w:t>
       </w:r>
       <w:r>
         <w:rPr>
@@ -1070,8 +1086,6 @@
         </w:rPr>
         <w:tab/>
         <w:tab/>
-        <w:tab/>
-        <w:t xml:space="preserve">         </w:t>
         <w:tab/>
         <w:t xml:space="preserve">          Dallas, TX</w:t>
       </w:r>
@@ -1093,7 +1107,7 @@
           <w:rtl w:val="0"/>
           <w:lang w:val="en-US"/>
         </w:rPr>
-        <w:t xml:space="preserve">Teaching Assistant </w:t>
+        <w:t xml:space="preserve">CS 1342 Teaching Assistant </w:t>
       </w:r>
       <w:r>
         <w:rPr>
@@ -1125,17 +1139,17 @@
           <w:iCs w:val="1"/>
           <w:rtl w:val="0"/>
         </w:rPr>
-        <w:t xml:space="preserve">                                             </w:t>
-      </w:r>
-      <w:r>
-        <w:rPr>
-          <w:rFonts w:ascii="Times New Roman" w:hAnsi="Times New Roman"/>
-          <w:i w:val="1"/>
-          <w:iCs w:val="1"/>
-          <w:rtl w:val="0"/>
-          <w:lang w:val="en-US"/>
-        </w:rPr>
-        <w:t xml:space="preserve">      </w:t>
+        <w:t xml:space="preserve">                                     </w:t>
+      </w:r>
+      <w:r>
+        <w:rPr>
+          <w:rFonts w:ascii="Times New Roman" w:hAnsi="Times New Roman"/>
+          <w:i w:val="1"/>
+          <w:iCs w:val="1"/>
+          <w:rtl w:val="0"/>
+          <w:lang w:val="en-US"/>
+        </w:rPr>
+        <w:t xml:space="preserve"> </w:t>
       </w:r>
       <w:r>
         <w:rPr>

</xml_diff>

<commit_message>
Changed date on resume
</commit_message>
<xml_diff>
--- a/static/portfolio/images/resume.docx
+++ b/static/portfolio/images/resume.docx
@@ -883,7 +883,7 @@
           <w:rtl w:val="0"/>
           <w:lang w:val="en-US"/>
         </w:rPr>
-        <w:t>Convolutional n</w:t>
+        <w:t>convolutional n</w:t>
       </w:r>
       <w:r>
         <w:rPr>
@@ -907,7 +907,23 @@
           <w:rtl w:val="0"/>
           <w:lang w:val="en-US"/>
         </w:rPr>
-        <w:t>etwork, using TensorFlow and Scikit-learn, on a Field-programmable gate array to perform jet flavor tagging</w:t>
+        <w:t xml:space="preserve">etwork, using TensorFlow and Scikit-learn, on a </w:t>
+      </w:r>
+      <w:r>
+        <w:rPr>
+          <w:rFonts w:ascii="Times New Roman" w:hAnsi="Times New Roman"/>
+          <w:rtl w:val="0"/>
+          <w:lang w:val="en-US"/>
+        </w:rPr>
+        <w:t>f</w:t>
+      </w:r>
+      <w:r>
+        <w:rPr>
+          <w:rFonts w:ascii="Times New Roman" w:hAnsi="Times New Roman"/>
+          <w:rtl w:val="0"/>
+          <w:lang w:val="en-US"/>
+        </w:rPr>
+        <w:t>ield-programmable gate array to perform jet flavor tagging</w:t>
       </w:r>
       <w:r>
         <w:rPr>
@@ -1349,6 +1365,8 @@
           <w:lang w:val="en-US"/>
         </w:rPr>
         <w:t xml:space="preserve"> </w:t>
+        <w:tab/>
+        <w:t xml:space="preserve"> </w:t>
       </w:r>
       <w:r>
         <w:rPr>
@@ -1359,7 +1377,7 @@
           <w:rtl w:val="0"/>
           <w:lang w:val="en-US"/>
         </w:rPr>
-        <w:t xml:space="preserve">May 2020 - </w:t>
+        <w:t xml:space="preserve">May - </w:t>
       </w:r>
       <w:r>
         <w:rPr>
@@ -1434,7 +1452,7 @@
           <w:rtl w:val="0"/>
           <w:lang w:val="en-US"/>
         </w:rPr>
-        <w:t>Created novel Python micro-service to automatically find the nearest weather station (including redundancy checking when data was not available)</w:t>
+        <w:t>Created Python micro-service to automatically find the nearest weather station (including redundancy checking when data was not available)</w:t>
       </w:r>
     </w:p>
     <w:p>
@@ -1909,7 +1927,7 @@
           <w:rtl w:val="0"/>
           <w:lang w:val="en-US"/>
         </w:rPr>
-        <w:t xml:space="preserve"> summarization algorithms in Python for users to choose from</w:t>
+        <w:t xml:space="preserve"> summarization algorithms in Python for user to choose from</w:t>
       </w:r>
     </w:p>
     <w:p>

</xml_diff>